<commit_message>
edits to manuscript documents.
</commit_message>
<xml_diff>
--- a/doc/bioinformatics2014/revision0/Cover Letter.docx
+++ b/doc/bioinformatics2014/revision0/Cover Letter.docx
@@ -4,8 +4,10 @@
   <w:body>
     <w:p>
       <w:r>
-        <w:t>March 29, 2014</w:t>
-      </w:r>
+        <w:t>May 21, 2014</w:t>
+      </w:r>
+      <w:bookmarkStart w:id="0" w:name="_GoBack"/>
+      <w:bookmarkEnd w:id="0"/>
     </w:p>
     <w:p/>
     <w:p>
@@ -108,8 +110,6 @@
       <w:r>
         <w:t>which</w:t>
       </w:r>
-      <w:bookmarkStart w:id="0" w:name="_GoBack"/>
-      <w:bookmarkEnd w:id="0"/>
       <w:r>
         <w:t xml:space="preserve"> </w:t>
       </w:r>

</xml_diff>